<commit_message>
Add Java example for ImageInputStream
Preserve DPI and image format
</commit_message>
<xml_diff>
--- a/Intermediate/SharedCollection (Java)/src/main/resources/TwoTables.docx
+++ b/Intermediate/SharedCollection (Java)/src/main/resources/TwoTables.docx
@@ -52,7 +52,7 @@
     </w:p>
     <w:tbl>
       <w:tblPr>
-        <w:tblStyle w:val="MediumShading2-Accent1"/>
+        <w:tblStyle w:val="MediumShading2-Accent11"/>
         <w:tblW w:w="0" w:type="auto"/>
         <w:tblLook w:val="04A0"/>
       </w:tblPr>
@@ -576,6 +576,35 @@
           <w:lang w:val="en-US"/>
         </w:rPr>
       </w:pPr>
+    </w:p>
+    <w:p>
+      <w:pPr>
+        <w:rPr>
+          <w:rStyle w:val="Strong"/>
+          <w:lang w:val="en-US"/>
+        </w:rPr>
+      </w:pPr>
+      <w:r>
+        <w:rPr>
+          <w:lang w:val="en-US"/>
+        </w:rPr>
+        <w:t>When inserting image with custom DPI Java ImageInputStream type must be used (which preserves such info)</w:t>
+      </w:r>
+    </w:p>
+    <w:p>
+      <w:pPr>
+        <w:rPr>
+          <w:rStyle w:val="Strong"/>
+          <w:lang w:val="en-US"/>
+        </w:rPr>
+      </w:pPr>
+      <w:r>
+        <w:rPr>
+          <w:rStyle w:val="Strong"/>
+          <w:lang w:val="en-US"/>
+        </w:rPr>
+        <w:t>[[imageWithDPI]]</w:t>
+      </w:r>
     </w:p>
     <w:sectPr>
       <w:pgSz w:w="11906" w:h="16838"/>
@@ -841,8 +870,8 @@
       </w:tblCellMar>
     </w:tblPr>
   </w:style>
-  <w:style w:type="table" w:customStyle="1" w:styleId="MediumShading2-Accent1">
-    <w:name w:val="Medium Shading 2 Accent 1"/>
+  <w:style w:type="table" w:customStyle="1" w:styleId="MediumShading2-Accent11">
+    <w:name w:val="Medium Shading 2 - Accent 11"/>
     <w:basedOn w:val="TableNormal"/>
     <w:uiPriority w:val="64"/>
     <w:rsid w:val="008F0F1E"/>

</xml_diff>

<commit_message>
Allow setting custom DPI through plugin
</commit_message>
<xml_diff>
--- a/Intermediate/SharedCollection (Java)/src/main/resources/TwoTables.docx
+++ b/Intermediate/SharedCollection (Java)/src/main/resources/TwoTables.docx
@@ -29,12 +29,30 @@
         </w:rPr>
         <w:t xml:space="preserve">While most of the time collection maps to a single collection, sometimes due to code reuse we want to use same collection in different collections. From version 2.3 Templater has improved support for this scenario due to new low level API </w:t>
       </w:r>
+      <w:proofErr w:type="spellStart"/>
+      <w:proofErr w:type="gramStart"/>
       <w:r>
         <w:rPr>
           <w:b/>
           <w:lang w:val="en-US"/>
         </w:rPr>
-        <w:t>getMetadata(tag, index)</w:t>
+        <w:t>getMetadata</w:t>
+      </w:r>
+      <w:proofErr w:type="spellEnd"/>
+      <w:r>
+        <w:rPr>
+          <w:b/>
+          <w:lang w:val="en-US"/>
+        </w:rPr>
+        <w:t>(</w:t>
+      </w:r>
+      <w:proofErr w:type="gramEnd"/>
+      <w:r>
+        <w:rPr>
+          <w:b/>
+          <w:lang w:val="en-US"/>
+        </w:rPr>
+        <w:t>tag, index)</w:t>
       </w:r>
       <w:r>
         <w:rPr>
@@ -164,7 +182,15 @@
                 <w:b w:val="0"/>
                 <w:lang w:val="en-US"/>
               </w:rPr>
-              <w:t>[[patients.</w:t>
+              <w:t>[[</w:t>
+            </w:r>
+            <w:proofErr w:type="spellStart"/>
+            <w:r>
+              <w:rPr>
+                <w:b w:val="0"/>
+                <w:lang w:val="en-US"/>
+              </w:rPr>
+              <w:t>patients.</w:t>
             </w:r>
             <w:r>
               <w:rPr>
@@ -178,7 +204,15 @@
                 <w:b w:val="0"/>
                 <w:lang w:val="en-US"/>
               </w:rPr>
-              <w:t>.description]]</w:t>
+              <w:t>.description</w:t>
+            </w:r>
+            <w:proofErr w:type="spellEnd"/>
+            <w:r>
+              <w:rPr>
+                <w:b w:val="0"/>
+                <w:lang w:val="en-US"/>
+              </w:rPr>
+              <w:t>]]</w:t>
             </w:r>
           </w:p>
         </w:tc>
@@ -199,13 +233,21 @@
                 <w:b/>
                 <w:lang w:val="en-US"/>
               </w:rPr>
-              <w:t>[[patients.</w:t>
-            </w:r>
+              <w:t>[[</w:t>
+            </w:r>
+            <w:proofErr w:type="spellStart"/>
             <w:r>
               <w:rPr>
                 <w:b/>
                 <w:lang w:val="en-US"/>
               </w:rPr>
+              <w:t>patients.</w:t>
+            </w:r>
+            <w:r>
+              <w:rPr>
+                <w:b/>
+                <w:lang w:val="en-US"/>
+              </w:rPr>
               <w:t>history</w:t>
             </w:r>
             <w:r>
@@ -222,6 +264,7 @@
               </w:rPr>
               <w:t>hospitalization</w:t>
             </w:r>
+            <w:proofErr w:type="spellEnd"/>
             <w:r>
               <w:rPr>
                 <w:b/>
@@ -476,7 +519,16 @@
                 <w:b w:val="0"/>
                 <w:lang w:val="en-US"/>
               </w:rPr>
-              <w:t>[[patients.</w:t>
+              <w:t>[[</w:t>
+            </w:r>
+            <w:proofErr w:type="spellStart"/>
+            <w:r>
+              <w:rPr>
+                <w:rStyle w:val="Strong"/>
+                <w:b w:val="0"/>
+                <w:lang w:val="en-US"/>
+              </w:rPr>
+              <w:t>patients.</w:t>
             </w:r>
             <w:r>
               <w:rPr>
@@ -502,6 +554,7 @@
               </w:rPr>
               <w:t>cost</w:t>
             </w:r>
+            <w:proofErr w:type="spellEnd"/>
             <w:r>
               <w:rPr>
                 <w:rStyle w:val="Strong"/>
@@ -531,7 +584,16 @@
                 <w:b w:val="0"/>
                 <w:lang w:val="en-US"/>
               </w:rPr>
-              <w:t>[[patients.</w:t>
+              <w:t>[[</w:t>
+            </w:r>
+            <w:proofErr w:type="spellStart"/>
+            <w:r>
+              <w:rPr>
+                <w:rStyle w:val="Strong"/>
+                <w:b w:val="0"/>
+                <w:lang w:val="en-US"/>
+              </w:rPr>
+              <w:t>patients.</w:t>
             </w:r>
             <w:r>
               <w:rPr>
@@ -557,6 +619,7 @@
               </w:rPr>
               <w:t>interval</w:t>
             </w:r>
+            <w:proofErr w:type="spellEnd"/>
             <w:r>
               <w:rPr>
                 <w:rStyle w:val="Strong"/>
@@ -588,7 +651,35 @@
         <w:rPr>
           <w:lang w:val="en-US"/>
         </w:rPr>
-        <w:t>When inserting image with custom DPI Java ImageInputStream type must be used (which preserves such info)</w:t>
+        <w:t xml:space="preserve">When inserting image with custom DPI Java </w:t>
+      </w:r>
+      <w:proofErr w:type="spellStart"/>
+      <w:r>
+        <w:rPr>
+          <w:lang w:val="en-US"/>
+        </w:rPr>
+        <w:t>ImageInputStream</w:t>
+      </w:r>
+      <w:proofErr w:type="spellEnd"/>
+      <w:r>
+        <w:rPr>
+          <w:lang w:val="en-US"/>
+        </w:rPr>
+        <w:t xml:space="preserve"> type must be used (</w:t>
+      </w:r>
+      <w:proofErr w:type="gramStart"/>
+      <w:r>
+        <w:rPr>
+          <w:lang w:val="en-US"/>
+        </w:rPr>
+        <w:t>which preserves such info</w:t>
+      </w:r>
+      <w:proofErr w:type="gramEnd"/>
+      <w:r>
+        <w:rPr>
+          <w:lang w:val="en-US"/>
+        </w:rPr>
+        <w:t>)</w:t>
       </w:r>
     </w:p>
     <w:p>
@@ -603,7 +694,28 @@
           <w:rStyle w:val="Strong"/>
           <w:lang w:val="en-US"/>
         </w:rPr>
-        <w:t>[[imageWithDPI]]</w:t>
+        <w:t>[[imageWithDPI]</w:t>
+      </w:r>
+      <w:r>
+        <w:rPr>
+          <w:rStyle w:val="Strong"/>
+          <w:lang w:val="en-US"/>
+        </w:rPr>
+        <w:t>:dpi(16</w:t>
+      </w:r>
+      <w:r>
+        <w:rPr>
+          <w:rStyle w:val="Strong"/>
+          <w:lang w:val="en-US"/>
+        </w:rPr>
+        <w:t>0)</w:t>
+      </w:r>
+      <w:r>
+        <w:rPr>
+          <w:rStyle w:val="Strong"/>
+          <w:lang w:val="en-US"/>
+        </w:rPr>
+        <w:t>]</w:t>
       </w:r>
     </w:p>
     <w:sectPr>

</xml_diff>

<commit_message>
Show template - result pairs in the readme
Should help users find the right example more easily.
</commit_message>
<xml_diff>
--- a/Intermediate/SharedCollection (Java)/src/main/resources/TwoTables.docx
+++ b/Intermediate/SharedCollection (Java)/src/main/resources/TwoTables.docx
@@ -667,19 +667,17 @@
         </w:rPr>
         <w:t xml:space="preserve"> type must be used (</w:t>
       </w:r>
-      <w:proofErr w:type="gramStart"/>
       <w:r>
         <w:rPr>
           <w:lang w:val="en-US"/>
         </w:rPr>
-        <w:t>which preserves such info</w:t>
+        <w:t>this</w:t>
       </w:r>
-      <w:proofErr w:type="gramEnd"/>
       <w:r>
         <w:rPr>
           <w:lang w:val="en-US"/>
         </w:rPr>
-        <w:t>)</w:t>
+        <w:t xml:space="preserve"> preserves such info)</w:t>
       </w:r>
     </w:p>
     <w:p>

</xml_diff>